<commit_message>
autoTransform -v1: affiliation's ouId fetched automatically, but needs manul comfirmation
</commit_message>
<xml_diff>
--- a/subsidiary_doc/Postman Work Flow.docx
+++ b/subsidiary_doc/Postman Work Flow.docx
@@ -13,21 +13,7 @@
         <w:rPr>
           <w:lang w:val="de-DE"/>
         </w:rPr>
-        <w:t xml:space="preserve">Postman Work Flow (3 </w:t>
-      </w:r>
-      <w:proofErr w:type="spellStart"/>
-      <w:r>
-        <w:rPr>
-          <w:lang w:val="de-DE"/>
-        </w:rPr>
-        <w:t>steps</w:t>
-      </w:r>
-      <w:proofErr w:type="spellEnd"/>
-      <w:r>
-        <w:rPr>
-          <w:lang w:val="de-DE"/>
-        </w:rPr>
-        <w:t>)</w:t>
+        <w:t>Postman Work Flow (3 steps)</w:t>
       </w:r>
     </w:p>
     <w:p>
@@ -286,35 +272,7 @@
         <w:rPr>
           <w:lang w:val="de-DE"/>
         </w:rPr>
-        <w:t xml:space="preserve">Items (JSON </w:t>
-      </w:r>
-      <w:proofErr w:type="spellStart"/>
-      <w:r>
-        <w:rPr>
-          <w:lang w:val="de-DE"/>
-        </w:rPr>
-        <w:t>meta</w:t>
-      </w:r>
-      <w:proofErr w:type="spellEnd"/>
-      <w:r>
-        <w:rPr>
-          <w:lang w:val="de-DE"/>
-        </w:rPr>
-        <w:t xml:space="preserve"> </w:t>
-      </w:r>
-      <w:proofErr w:type="spellStart"/>
-      <w:r>
-        <w:rPr>
-          <w:lang w:val="de-DE"/>
-        </w:rPr>
-        <w:t>data</w:t>
-      </w:r>
-      <w:proofErr w:type="spellEnd"/>
-      <w:r>
-        <w:rPr>
-          <w:lang w:val="de-DE"/>
-        </w:rPr>
-        <w:t>)</w:t>
+        <w:t>Items (JSON meta data)</w:t>
       </w:r>
     </w:p>
     <w:p>
@@ -402,15 +360,7 @@
         <w:t>JSON</w:t>
       </w:r>
       <w:r>
-        <w:t xml:space="preserve">, copy the </w:t>
-      </w:r>
-      <w:proofErr w:type="spellStart"/>
-      <w:r>
-        <w:t>json</w:t>
-      </w:r>
-      <w:proofErr w:type="spellEnd"/>
-      <w:r>
-        <w:t xml:space="preserve"> text into the body; send.</w:t>
+        <w:t>, copy the json text into the body; send.</w:t>
       </w:r>
     </w:p>
     <w:p>
@@ -469,15 +419,7 @@
         </w:numPr>
       </w:pPr>
       <w:r>
-        <w:t xml:space="preserve">Body of the returned message should be </w:t>
-      </w:r>
-      <w:proofErr w:type="spellStart"/>
-      <w:r>
-        <w:t>json</w:t>
-      </w:r>
-      <w:proofErr w:type="spellEnd"/>
-      <w:r>
-        <w:t xml:space="preserve"> context containing the metadata and extra uploading data.</w:t>
+        <w:t>Body of the returned message should be json context containing the metadata and extra uploading data.</w:t>
       </w:r>
     </w:p>
     <w:p>
@@ -485,8 +427,6 @@
         <w:pStyle w:val="Listenabsatz"/>
         <w:ind w:left="1440"/>
       </w:pPr>
-      <w:bookmarkStart w:id="0" w:name="_GoBack"/>
-      <w:bookmarkEnd w:id="0"/>
     </w:p>
     <w:p>
       <w:pPr>
@@ -500,6 +440,11 @@
           <w:ilvl w:val="0"/>
           <w:numId w:val="1"/>
         </w:numPr>
+        <w:rPr>
+          <w:rStyle w:val="Hyperlink"/>
+          <w:color w:val="auto"/>
+          <w:u w:val="none"/>
+        </w:rPr>
       </w:pPr>
       <w:r>
         <w:t xml:space="preserve">Check </w:t>
@@ -521,6 +466,54 @@
           <w:t>https://qa.inge.mpdl.mpg.de/pubman/faces/DepositorWSPage.jsp</w:t>
         </w:r>
       </w:hyperlink>
+    </w:p>
+    <w:p>
+      <w:pPr>
+        <w:pStyle w:val="Listenabsatz"/>
+        <w:rPr>
+          <w:lang w:val="en-US"/>
+        </w:rPr>
+      </w:pPr>
+      <w:r>
+        <w:rPr>
+          <w:rStyle w:val="Hyperlink"/>
+          <w:color w:val="auto"/>
+          <w:u w:val="none"/>
+        </w:rPr>
+        <w:t>w</w:t>
+      </w:r>
+      <w:r>
+        <w:rPr>
+          <w:rStyle w:val="Hyperlink"/>
+          <w:color w:val="auto"/>
+          <w:u w:val="none"/>
+        </w:rPr>
+        <w:t>ith</w:t>
+      </w:r>
+      <w:r>
+        <w:rPr>
+          <w:rStyle w:val="Hyperlink"/>
+          <w:color w:val="auto"/>
+        </w:rPr>
+        <w:t xml:space="preserve"> </w:t>
+      </w:r>
+      <w:r>
+        <w:rPr>
+          <w:rStyle w:val="Hyperlink"/>
+          <w:color w:val="auto"/>
+        </w:rPr>
+        <w:t>login name</w:t>
+      </w:r>
+      <w:r>
+        <w:rPr>
+          <w:rStyle w:val="Hyperlink"/>
+          <w:color w:val="auto"/>
+          <w:lang w:val="en-US"/>
+        </w:rPr>
+        <w:t>: hlia, password: hard2Remember</w:t>
+      </w:r>
+      <w:bookmarkStart w:id="0" w:name="_GoBack"/>
+      <w:bookmarkEnd w:id="0"/>
     </w:p>
     <w:p>
       <w:pPr>

</xml_diff>